<commit_message>
How to document "How to build Akka from source" modified a bit
</commit_message>
<xml_diff>
--- a/How to build Akka  from source.docx
+++ b/How to build Akka  from source.docx
@@ -7,6 +7,7 @@
         <w:rPr>
           <w:rFonts w:asciiTheme="majorHAnsi" w:eastAsiaTheme="majorEastAsia" w:hAnsiTheme="majorHAnsi" w:cstheme="majorBidi"/>
           <w:caps/>
+          <w:lang w:eastAsia="en-US"/>
         </w:rPr>
         <w:id w:val="2136595668"/>
         <w:docPartObj>
@@ -18,7 +19,6 @@
         <w:rPr>
           <w:rFonts w:asciiTheme="minorHAnsi" w:eastAsiaTheme="minorHAnsi" w:hAnsiTheme="minorHAnsi" w:cstheme="minorBidi"/>
           <w:caps w:val="0"/>
-          <w:lang w:eastAsia="en-US"/>
         </w:rPr>
       </w:sdtEndPr>
       <w:sdtContent>
@@ -41,6 +41,7 @@
                 <w:rPr>
                   <w:rFonts w:asciiTheme="majorHAnsi" w:eastAsiaTheme="majorEastAsia" w:hAnsiTheme="majorHAnsi" w:cstheme="majorBidi"/>
                   <w:caps/>
+                  <w:lang w:eastAsia="en-US"/>
                 </w:rPr>
                 <w:alias w:val="Company"/>
                 <w:id w:val="15524243"/>
@@ -50,6 +51,11 @@
                 <w:dataBinding w:prefixMappings="xmlns:ns0='http://schemas.openxmlformats.org/officeDocument/2006/extended-properties'" w:xpath="/ns0:Properties[1]/ns0:Company[1]" w:storeItemID="{6668398D-A668-4E3E-A5EB-62B293D839F1}"/>
                 <w:text/>
               </w:sdtPr>
+              <w:sdtEndPr>
+                <w:rPr>
+                  <w:lang w:eastAsia="ja-JP"/>
+                </w:rPr>
+              </w:sdtEndPr>
               <w:sdtContent>
                 <w:tc>
                   <w:tcPr>
@@ -96,6 +102,7 @@
                 <w:dataBinding w:prefixMappings="xmlns:ns0='http://schemas.openxmlformats.org/package/2006/metadata/core-properties' xmlns:ns1='http://purl.org/dc/elements/1.1/'" w:xpath="/ns0:coreProperties[1]/ns1:title[1]" w:storeItemID="{6C3C8BC8-F283-45AE-878A-BAB7291924A1}"/>
                 <w:text/>
               </w:sdtPr>
+              <w:sdtEndPr/>
               <w:sdtContent>
                 <w:tc>
                   <w:tcPr>
@@ -121,25 +128,7 @@
                         <w:sz w:val="80"/>
                         <w:szCs w:val="80"/>
                       </w:rPr>
-                      <w:t xml:space="preserve">How to build </w:t>
-                    </w:r>
-                    <w:proofErr w:type="spellStart"/>
-                    <w:r>
-                      <w:rPr>
-                        <w:rFonts w:asciiTheme="majorHAnsi" w:eastAsiaTheme="majorEastAsia" w:hAnsiTheme="majorHAnsi" w:cstheme="majorBidi"/>
-                        <w:sz w:val="80"/>
-                        <w:szCs w:val="80"/>
-                      </w:rPr>
-                      <w:t>Akka</w:t>
-                    </w:r>
-                    <w:proofErr w:type="spellEnd"/>
-                    <w:r>
-                      <w:rPr>
-                        <w:rFonts w:asciiTheme="majorHAnsi" w:eastAsiaTheme="majorEastAsia" w:hAnsiTheme="majorHAnsi" w:cstheme="majorBidi"/>
-                        <w:sz w:val="80"/>
-                        <w:szCs w:val="80"/>
-                      </w:rPr>
-                      <w:t xml:space="preserve"> from source</w:t>
+                      <w:t>How to build Akka from source</w:t>
                     </w:r>
                   </w:p>
                 </w:tc>
@@ -167,6 +156,7 @@
                 <w:dataBinding w:prefixMappings="xmlns:ns0='http://schemas.openxmlformats.org/package/2006/metadata/core-properties' xmlns:ns1='http://purl.org/dc/elements/1.1/'" w:xpath="/ns0:coreProperties[1]/ns1:subject[1]" w:storeItemID="{6C3C8BC8-F283-45AE-878A-BAB7291924A1}"/>
                 <w:text/>
               </w:sdtPr>
+              <w:sdtEndPr/>
               <w:sdtContent>
                 <w:tc>
                   <w:tcPr>
@@ -236,6 +226,7 @@
                 <w:dataBinding w:prefixMappings="xmlns:ns0='http://schemas.openxmlformats.org/package/2006/metadata/core-properties' xmlns:ns1='http://purl.org/dc/elements/1.1/'" w:xpath="/ns0:coreProperties[1]/ns1:creator[1]" w:storeItemID="{6C3C8BC8-F283-45AE-878A-BAB7291924A1}"/>
                 <w:text/>
               </w:sdtPr>
+              <w:sdtEndPr/>
               <w:sdtContent>
                 <w:tc>
                   <w:tcPr>
@@ -251,21 +242,12 @@
                         <w:bCs/>
                       </w:rPr>
                     </w:pPr>
-                    <w:proofErr w:type="spellStart"/>
                     <w:r>
                       <w:rPr>
                         <w:b/>
                         <w:bCs/>
                       </w:rPr>
-                      <w:t>ilango</w:t>
-                    </w:r>
-                    <w:proofErr w:type="spellEnd"/>
-                    <w:r>
-                      <w:rPr>
-                        <w:b/>
-                        <w:bCs/>
-                      </w:rPr>
-                      <w:t xml:space="preserve"> Gurusamy</w:t>
+                      <w:t>ilango Gurusamy</w:t>
                     </w:r>
                   </w:p>
                 </w:tc>
@@ -296,6 +278,7 @@
                   <w:calendar w:val="gregorian"/>
                 </w:date>
               </w:sdtPr>
+              <w:sdtEndPr/>
               <w:sdtContent>
                 <w:tc>
                   <w:tcPr>
@@ -340,13 +323,11 @@
               <w:sdtPr>
                 <w:alias w:val="Abstract"/>
                 <w:id w:val="8276291"/>
-                <w:placeholder>
-                  <w:docPart w:val="0E1E3800E8A94865865A623EC95E098D"/>
-                </w:placeholder>
                 <w:showingPlcHdr/>
                 <w:dataBinding w:prefixMappings="xmlns:ns0='http://schemas.microsoft.com/office/2006/coverPageProps'" w:xpath="/ns0:CoverPageProperties[1]/ns0:Abstract[1]" w:storeItemID="{55AF091B-3C7A-41E3-B477-F2FDAA23CFDA}"/>
                 <w:text/>
               </w:sdtPr>
+              <w:sdtEndPr/>
               <w:sdtContent>
                 <w:tc>
                   <w:tcPr>
@@ -407,29 +388,8 @@
         <w:shd w:val="clear" w:color="auto" w:fill="FDE9D9" w:themeFill="accent6" w:themeFillTint="33"/>
       </w:pPr>
       <w:r>
-        <w:t xml:space="preserve">Using the </w:t>
+        <w:t>Using the git bash tool, make a clone of the akka source repository in the folder github</w:t>
       </w:r>
-      <w:proofErr w:type="spellStart"/>
-      <w:r>
-        <w:t>git</w:t>
-      </w:r>
-      <w:proofErr w:type="spellEnd"/>
-      <w:r>
-        <w:t xml:space="preserve"> bash tool, make a clone of the </w:t>
-      </w:r>
-      <w:proofErr w:type="spellStart"/>
-      <w:r>
-        <w:t>akka</w:t>
-      </w:r>
-      <w:proofErr w:type="spellEnd"/>
-      <w:r>
-        <w:t xml:space="preserve"> source repository in the folder </w:t>
-      </w:r>
-      <w:proofErr w:type="spellStart"/>
-      <w:r>
-        <w:t>github</w:t>
-      </w:r>
-      <w:proofErr w:type="spellEnd"/>
     </w:p>
     <w:p>
       <w:pPr>
@@ -486,34 +446,8 @@
       <w:r>
         <w:t xml:space="preserve">Add the following line:   </w:t>
       </w:r>
-      <w:proofErr w:type="spellStart"/>
-      <w:proofErr w:type="gramStart"/>
       <w:r>
-        <w:t>addSbtPlugin</w:t>
-      </w:r>
-      <w:proofErr w:type="spellEnd"/>
-      <w:r>
-        <w:t>(</w:t>
-      </w:r>
-      <w:proofErr w:type="gramEnd"/>
-      <w:r>
-        <w:t>"</w:t>
-      </w:r>
-      <w:proofErr w:type="spellStart"/>
-      <w:r>
-        <w:t>com.typesafe.sbteclipse</w:t>
-      </w:r>
-      <w:proofErr w:type="spellEnd"/>
-      <w:r>
-        <w:t>" % "</w:t>
-      </w:r>
-      <w:proofErr w:type="spellStart"/>
-      <w:r>
-        <w:t>sbteclipse</w:t>
-      </w:r>
-      <w:proofErr w:type="spellEnd"/>
-      <w:r>
-        <w:t>-plugin" % "3.0.0")</w:t>
+        <w:t>addSbtPlugin("com.typesafe.sbteclipse" % "sbteclipse-plugin" % "3.0.0")</w:t>
       </w:r>
     </w:p>
     <w:p>
@@ -527,15 +461,7 @@
         <w:shd w:val="clear" w:color="auto" w:fill="FDE9D9" w:themeFill="accent6" w:themeFillTint="33"/>
       </w:pPr>
       <w:r>
-        <w:t xml:space="preserve">Then fire up the command </w:t>
-      </w:r>
-      <w:proofErr w:type="spellStart"/>
-      <w:r>
-        <w:t>sbt</w:t>
-      </w:r>
-      <w:proofErr w:type="spellEnd"/>
-      <w:r>
-        <w:t xml:space="preserve"> from:  </w:t>
+        <w:t xml:space="preserve">Then fire up the command sbt from:  </w:t>
       </w:r>
       <w:r>
         <w:t>C:\Users\lgurusamy\Documents\GitHub\akka</w:t>
@@ -552,15 +478,7 @@
         <w:shd w:val="clear" w:color="auto" w:fill="FDE9D9" w:themeFill="accent6" w:themeFillTint="33"/>
       </w:pPr>
       <w:r>
-        <w:t xml:space="preserve">In the SBT shell, </w:t>
-      </w:r>
-      <w:proofErr w:type="gramStart"/>
-      <w:r>
-        <w:t>fire up</w:t>
-      </w:r>
-      <w:proofErr w:type="gramEnd"/>
-      <w:r>
-        <w:t xml:space="preserve"> the following command -&gt; eclipse</w:t>
+        <w:t>In the SBT shell, fire up the following command -&gt; eclipse</w:t>
       </w:r>
     </w:p>
     <w:p>
@@ -574,15 +492,7 @@
         <w:shd w:val="clear" w:color="auto" w:fill="FDE9D9" w:themeFill="accent6" w:themeFillTint="33"/>
       </w:pPr>
       <w:r>
-        <w:t xml:space="preserve">Since you made a clone of the </w:t>
-      </w:r>
-      <w:proofErr w:type="spellStart"/>
-      <w:r>
-        <w:t>akka</w:t>
-      </w:r>
-      <w:proofErr w:type="spellEnd"/>
-      <w:r>
-        <w:t xml:space="preserve"> project, you also created a fork of it.</w:t>
+        <w:t>Since you made a clone of the akka project, you also created a fork of it.</w:t>
       </w:r>
     </w:p>
     <w:p>
@@ -596,15 +506,7 @@
         <w:shd w:val="clear" w:color="auto" w:fill="FDE9D9" w:themeFill="accent6" w:themeFillTint="33"/>
       </w:pPr>
       <w:r>
-        <w:t xml:space="preserve">In your </w:t>
-      </w:r>
-      <w:proofErr w:type="spellStart"/>
-      <w:r>
-        <w:t>sourcetree</w:t>
-      </w:r>
-      <w:proofErr w:type="spellEnd"/>
-      <w:r>
-        <w:t xml:space="preserve">, go to Repository -&gt; Repository Settings -&gt; select Remote Repository Path and click Edit.  Change the repository to: </w:t>
+        <w:t xml:space="preserve">In your sourcetree, go to Repository -&gt; Repository Settings -&gt; select Remote Repository Path and click Edit.  Change the repository to: </w:t>
       </w:r>
       <w:hyperlink r:id="rId8" w:history="1">
         <w:r>
@@ -626,15 +528,7 @@
         <w:shd w:val="clear" w:color="auto" w:fill="FDE9D9" w:themeFill="accent6" w:themeFillTint="33"/>
       </w:pPr>
       <w:r>
-        <w:t xml:space="preserve">And hit OK. Now in the </w:t>
-      </w:r>
-      <w:proofErr w:type="spellStart"/>
-      <w:r>
-        <w:t>SourceTree</w:t>
-      </w:r>
-      <w:proofErr w:type="spellEnd"/>
-      <w:r>
-        <w:t xml:space="preserve"> main window, locate the Push Button and you will see a Red mark on it with a number on it.</w:t>
+        <w:t>And hit OK. Now in the SourceTree main window, locate the Push Button and you will see a Red mark on it with a number on it.</w:t>
       </w:r>
     </w:p>
     <w:p>
@@ -661,6 +555,9 @@
         </w:pBdr>
         <w:shd w:val="clear" w:color="auto" w:fill="FDE9D9" w:themeFill="accent6" w:themeFillTint="33"/>
       </w:pPr>
+      <w:r>
+        <w:t>To work with Eclipse, and interact with git from eclipse check out the following video:</w:t>
+      </w:r>
     </w:p>
     <w:p>
       <w:pPr>
@@ -673,20 +570,7 @@
         <w:shd w:val="clear" w:color="auto" w:fill="FDE9D9" w:themeFill="accent6" w:themeFillTint="33"/>
       </w:pPr>
       <w:r>
-        <w:t xml:space="preserve">Follow this </w:t>
-      </w:r>
-      <w:proofErr w:type="spellStart"/>
-      <w:r>
-        <w:t>youtube</w:t>
-      </w:r>
-      <w:proofErr w:type="spellEnd"/>
-      <w:r>
-        <w:t xml:space="preserve"> tutorial</w:t>
-      </w:r>
-      <w:bookmarkStart w:id="0" w:name="_GoBack"/>
-      <w:bookmarkEnd w:id="0"/>
-      <w:r>
-        <w:t xml:space="preserve">: </w:t>
+        <w:t xml:space="preserve"> </w:t>
       </w:r>
       <w:hyperlink r:id="rId9" w:history="1">
         <w:r>
@@ -710,30 +594,19 @@
         </w:pBdr>
         <w:shd w:val="clear" w:color="auto" w:fill="FDE9D9" w:themeFill="accent6" w:themeFillTint="33"/>
       </w:pPr>
-      <w:r>
-        <w:t xml:space="preserve">Creating a </w:t>
-      </w:r>
-      <w:proofErr w:type="spellStart"/>
-      <w:r>
-        <w:t>a</w:t>
-      </w:r>
-      <w:proofErr w:type="spellEnd"/>
-      <w:r>
-        <w:t xml:space="preserve"> </w:t>
-      </w:r>
-      <w:proofErr w:type="spellStart"/>
-      <w:r>
-        <w:t>git</w:t>
-      </w:r>
-      <w:proofErr w:type="spellEnd"/>
-      <w:r>
-        <w:t xml:space="preserve"> repo for Eclipse project and Pushing to </w:t>
-      </w:r>
-      <w:proofErr w:type="spellStart"/>
-      <w:r>
-        <w:t>Github</w:t>
-      </w:r>
-      <w:proofErr w:type="spellEnd"/>
+      <w:bookmarkStart w:id="0" w:name="_GoBack"/>
+      <w:bookmarkEnd w:id="0"/>
+    </w:p>
+    <w:p>
+      <w:pPr>
+        <w:pBdr>
+          <w:top w:val="single" w:sz="18" w:space="1" w:color="0070C0"/>
+          <w:left w:val="single" w:sz="18" w:space="4" w:color="0070C0"/>
+          <w:bottom w:val="single" w:sz="18" w:space="1" w:color="0070C0"/>
+          <w:right w:val="single" w:sz="18" w:space="4" w:color="0070C0"/>
+        </w:pBdr>
+        <w:shd w:val="clear" w:color="auto" w:fill="FDE9D9" w:themeFill="accent6" w:themeFillTint="33"/>
+      </w:pPr>
     </w:p>
     <w:p>
       <w:pPr>
@@ -1401,36 +1274,6 @@
         </w:p>
       </w:docPartBody>
     </w:docPart>
-    <w:docPart>
-      <w:docPartPr>
-        <w:name w:val="26E551439C444162A048EAC8B4B49128"/>
-        <w:category>
-          <w:name w:val="General"/>
-          <w:gallery w:val="placeholder"/>
-        </w:category>
-        <w:types>
-          <w:type w:val="bbPlcHdr"/>
-        </w:types>
-        <w:behaviors>
-          <w:behavior w:val="content"/>
-        </w:behaviors>
-        <w:guid w:val="{209F9B37-F21A-4397-963B-4A92EA2BE67E}"/>
-      </w:docPartPr>
-      <w:docPartBody>
-        <w:p>
-          <w:pPr>
-            <w:pStyle w:val="26E551439C444162A048EAC8B4B49128"/>
-          </w:pPr>
-          <w:r>
-            <w:rPr>
-              <w:b/>
-              <w:bCs/>
-            </w:rPr>
-            <w:t>[Pick the date]</w:t>
-          </w:r>
-        </w:p>
-      </w:docPartBody>
-    </w:docPart>
   </w:docParts>
 </w:glossaryDocument>
 </file>
@@ -1455,8 +1298,9 @@
     <w:panose1 w:val="020B0604030504040204"/>
     <w:charset w:val="00"/>
     <w:family w:val="swiss"/>
+    <w:notTrueType/>
     <w:pitch w:val="variable"/>
-    <w:sig w:usb0="E1002EFF" w:usb1="C000605B" w:usb2="00000029" w:usb3="00000000" w:csb0="000101FF" w:csb1="00000000"/>
+    <w:sig w:usb0="00000003" w:usb1="00000000" w:usb2="00000000" w:usb3="00000000" w:csb0="00000001" w:csb1="00000000"/>
   </w:font>
   <w:font w:name="Cambria">
     <w:panose1 w:val="02040503050406030204"/>
@@ -1482,8 +1326,10 @@
   </w:compat>
   <w:rsids>
     <w:rsidRoot w:val="00246065"/>
+    <w:rsid w:val="00013310"/>
     <w:rsid w:val="00246065"/>
     <w:rsid w:val="00723B60"/>
+    <w:rsid w:val="00FB577D"/>
   </w:rsids>
   <m:mathPr>
     <m:mathFont m:val="Cambria Math"/>

</xml_diff>